<commit_message>
Actividad Manual de Usuario terminada
</commit_message>
<xml_diff>
--- a/TWITTER.docx
+++ b/TWITTER.docx
@@ -1046,7 +1046,7 @@
           <w:szCs w:val="56"/>
         </w:rPr>
       </w:pPr>
-      <w:bookmarkStart w:id="0" w:name="_Toc26961365"/>
+      <w:bookmarkStart w:id="0" w:name="_Toc27305258"/>
       <w:r>
         <w:rPr>
           <w:rFonts w:ascii="Arial" w:hAnsi="Arial" w:cs="Arial"/>
@@ -1363,64 +1363,111 @@
           <w:r>
             <w:fldChar w:fldCharType="separate"/>
           </w:r>
-          <w:hyperlink w:anchor="_Toc26961365" w:history="1">
-            <w:r>
-              <w:rPr>
-                <w:rStyle w:val="Hipervnculo"/>
-                <w:rFonts w:ascii="Arial" w:hAnsi="Arial" w:cs="Arial"/>
-                <w:noProof/>
-              </w:rPr>
-              <w:t>Prólogo</w:t>
-            </w:r>
-            <w:r>
-              <w:rPr>
-                <w:noProof/>
-                <w:webHidden/>
-              </w:rPr>
-              <w:tab/>
-            </w:r>
-            <w:r>
-              <w:rPr>
-                <w:noProof/>
-                <w:webHidden/>
-              </w:rPr>
-              <w:fldChar w:fldCharType="begin"/>
-            </w:r>
-            <w:r>
-              <w:rPr>
-                <w:noProof/>
-                <w:webHidden/>
-              </w:rPr>
-              <w:instrText xml:space="preserve"> PAGEREF _Toc26961365 \h </w:instrText>
-            </w:r>
-            <w:r>
-              <w:rPr>
-                <w:noProof/>
-                <w:webHidden/>
-              </w:rPr>
-            </w:r>
-            <w:r>
-              <w:rPr>
-                <w:noProof/>
-                <w:webHidden/>
-              </w:rPr>
-              <w:fldChar w:fldCharType="separate"/>
-            </w:r>
-            <w:r>
-              <w:rPr>
-                <w:noProof/>
-                <w:webHidden/>
-              </w:rPr>
-              <w:t>2</w:t>
-            </w:r>
-            <w:r>
-              <w:rPr>
-                <w:noProof/>
-                <w:webHidden/>
-              </w:rPr>
-              <w:fldChar w:fldCharType="end"/>
-            </w:r>
-          </w:hyperlink>
+          <w:bookmarkStart w:id="1" w:name="_GoBack"/>
+          <w:bookmarkEnd w:id="1"/>
+          <w:r>
+            <w:rPr>
+              <w:rStyle w:val="Hipervnculo"/>
+              <w:noProof/>
+            </w:rPr>
+            <w:fldChar w:fldCharType="begin"/>
+          </w:r>
+          <w:r>
+            <w:rPr>
+              <w:rStyle w:val="Hipervnculo"/>
+              <w:noProof/>
+            </w:rPr>
+            <w:instrText xml:space="preserve"> </w:instrText>
+          </w:r>
+          <w:r>
+            <w:rPr>
+              <w:noProof/>
+            </w:rPr>
+            <w:instrText>HYPERLINK \l "_Toc27305258"</w:instrText>
+          </w:r>
+          <w:r>
+            <w:rPr>
+              <w:rStyle w:val="Hipervnculo"/>
+              <w:noProof/>
+            </w:rPr>
+            <w:instrText xml:space="preserve"> </w:instrText>
+          </w:r>
+          <w:r>
+            <w:rPr>
+              <w:rStyle w:val="Hipervnculo"/>
+              <w:noProof/>
+            </w:rPr>
+          </w:r>
+          <w:r>
+            <w:rPr>
+              <w:rStyle w:val="Hipervnculo"/>
+              <w:noProof/>
+            </w:rPr>
+            <w:fldChar w:fldCharType="separate"/>
+          </w:r>
+          <w:r>
+            <w:rPr>
+              <w:rStyle w:val="Hipervnculo"/>
+              <w:rFonts w:ascii="Arial" w:hAnsi="Arial" w:cs="Arial"/>
+              <w:noProof/>
+            </w:rPr>
+            <w:t>Prólogo</w:t>
+          </w:r>
+          <w:r>
+            <w:rPr>
+              <w:noProof/>
+              <w:webHidden/>
+            </w:rPr>
+            <w:tab/>
+          </w:r>
+          <w:r>
+            <w:rPr>
+              <w:noProof/>
+              <w:webHidden/>
+            </w:rPr>
+            <w:fldChar w:fldCharType="begin"/>
+          </w:r>
+          <w:r>
+            <w:rPr>
+              <w:noProof/>
+              <w:webHidden/>
+            </w:rPr>
+            <w:instrText xml:space="preserve"> PAGEREF _Toc27305258 \h </w:instrText>
+          </w:r>
+          <w:r>
+            <w:rPr>
+              <w:noProof/>
+              <w:webHidden/>
+            </w:rPr>
+          </w:r>
+          <w:r>
+            <w:rPr>
+              <w:noProof/>
+              <w:webHidden/>
+            </w:rPr>
+            <w:fldChar w:fldCharType="separate"/>
+          </w:r>
+          <w:r>
+            <w:rPr>
+              <w:noProof/>
+              <w:webHidden/>
+            </w:rPr>
+            <w:t>2</w:t>
+          </w:r>
+          <w:r>
+            <w:rPr>
+              <w:noProof/>
+              <w:webHidden/>
+            </w:rPr>
+            <w:fldChar w:fldCharType="end"/>
+          </w:r>
+          <w:r>
+            <w:rPr>
+              <w:rStyle w:val="Hipervnculo"/>
+              <w:noProof/>
+            </w:rPr>
+            <w:fldChar w:fldCharType="end"/>
+          </w:r>
         </w:p>
         <w:p>
           <w:pPr>
@@ -1434,7 +1481,7 @@
               <w:lang w:eastAsia="zh-TW" w:bidi="he-IL"/>
             </w:rPr>
           </w:pPr>
-          <w:hyperlink w:anchor="_Toc26961366" w:history="1">
+          <w:hyperlink w:anchor="_Toc27305259" w:history="1">
             <w:r>
               <w:rPr>
                 <w:rStyle w:val="Hipervnculo"/>
@@ -1462,7 +1509,7 @@
                 <w:noProof/>
                 <w:webHidden/>
               </w:rPr>
-              <w:instrText xml:space="preserve"> PAGEREF _Toc26961366 \h </w:instrText>
+              <w:instrText xml:space="preserve"> PAGEREF _Toc27305259 \h </w:instrText>
             </w:r>
             <w:r>
               <w:rPr>
@@ -1505,7 +1552,7 @@
               <w:lang w:eastAsia="zh-TW" w:bidi="he-IL"/>
             </w:rPr>
           </w:pPr>
-          <w:hyperlink w:anchor="_Toc26961367" w:history="1">
+          <w:hyperlink w:anchor="_Toc27305260" w:history="1">
             <w:r>
               <w:rPr>
                 <w:rStyle w:val="Hipervnculo"/>
@@ -1533,7 +1580,7 @@
                 <w:noProof/>
                 <w:webHidden/>
               </w:rPr>
-              <w:instrText xml:space="preserve"> PAGEREF _Toc26961367 \h </w:instrText>
+              <w:instrText xml:space="preserve"> PAGEREF _Toc27305260 \h </w:instrText>
             </w:r>
             <w:r>
               <w:rPr>
@@ -1576,7 +1623,7 @@
               <w:lang w:eastAsia="zh-TW" w:bidi="he-IL"/>
             </w:rPr>
           </w:pPr>
-          <w:hyperlink w:anchor="_Toc26961368" w:history="1">
+          <w:hyperlink w:anchor="_Toc27305261" w:history="1">
             <w:r>
               <w:rPr>
                 <w:rStyle w:val="Hipervnculo"/>
@@ -1604,7 +1651,7 @@
                 <w:noProof/>
                 <w:webHidden/>
               </w:rPr>
-              <w:instrText xml:space="preserve"> PAGEREF _Toc26961368 \h </w:instrText>
+              <w:instrText xml:space="preserve"> PAGEREF _Toc27305261 \h </w:instrText>
             </w:r>
             <w:r>
               <w:rPr>
@@ -1647,7 +1694,7 @@
               <w:lang w:eastAsia="zh-TW" w:bidi="he-IL"/>
             </w:rPr>
           </w:pPr>
-          <w:hyperlink w:anchor="_Toc26961369" w:history="1">
+          <w:hyperlink w:anchor="_Toc27305262" w:history="1">
             <w:r>
               <w:rPr>
                 <w:rStyle w:val="Hipervnculo"/>
@@ -1675,7 +1722,7 @@
                 <w:noProof/>
                 <w:webHidden/>
               </w:rPr>
-              <w:instrText xml:space="preserve"> PAGEREF _Toc26961369 \h </w:instrText>
+              <w:instrText xml:space="preserve"> PAGEREF _Toc27305262 \h </w:instrText>
             </w:r>
             <w:r>
               <w:rPr>
@@ -1718,7 +1765,7 @@
               <w:lang w:eastAsia="zh-TW" w:bidi="he-IL"/>
             </w:rPr>
           </w:pPr>
-          <w:hyperlink w:anchor="_Toc26961370" w:history="1">
+          <w:hyperlink w:anchor="_Toc27305263" w:history="1">
             <w:r>
               <w:rPr>
                 <w:rStyle w:val="Hipervnculo"/>
@@ -1746,7 +1793,7 @@
                 <w:noProof/>
                 <w:webHidden/>
               </w:rPr>
-              <w:instrText xml:space="preserve"> PAGEREF _Toc26961370 \h </w:instrText>
+              <w:instrText xml:space="preserve"> PAGEREF _Toc27305263 \h </w:instrText>
             </w:r>
             <w:r>
               <w:rPr>
@@ -1789,7 +1836,7 @@
               <w:lang w:eastAsia="zh-TW" w:bidi="he-IL"/>
             </w:rPr>
           </w:pPr>
-          <w:hyperlink w:anchor="_Toc26961371" w:history="1">
+          <w:hyperlink w:anchor="_Toc27305264" w:history="1">
             <w:r>
               <w:rPr>
                 <w:rStyle w:val="Hipervnculo"/>
@@ -1817,7 +1864,7 @@
                 <w:noProof/>
                 <w:webHidden/>
               </w:rPr>
-              <w:instrText xml:space="preserve"> PAGEREF _Toc26961371 \h </w:instrText>
+              <w:instrText xml:space="preserve"> PAGEREF _Toc27305264 \h </w:instrText>
             </w:r>
             <w:r>
               <w:rPr>
@@ -1860,7 +1907,7 @@
               <w:lang w:eastAsia="zh-TW" w:bidi="he-IL"/>
             </w:rPr>
           </w:pPr>
-          <w:hyperlink w:anchor="_Toc26961372" w:history="1">
+          <w:hyperlink w:anchor="_Toc27305265" w:history="1">
             <w:r>
               <w:rPr>
                 <w:rStyle w:val="Hipervnculo"/>
@@ -1888,7 +1935,7 @@
                 <w:noProof/>
                 <w:webHidden/>
               </w:rPr>
-              <w:instrText xml:space="preserve"> PAGEREF _Toc26961372 \h </w:instrText>
+              <w:instrText xml:space="preserve"> PAGEREF _Toc27305265 \h </w:instrText>
             </w:r>
             <w:r>
               <w:rPr>
@@ -2134,7 +2181,7 @@
           <w:szCs w:val="56"/>
         </w:rPr>
       </w:pPr>
-      <w:bookmarkStart w:id="1" w:name="_Toc26961366"/>
+      <w:bookmarkStart w:id="2" w:name="_Toc27305259"/>
       <w:r>
         <w:rPr>
           <w:rFonts w:ascii="Arial" w:hAnsi="Arial" w:cs="Arial"/>
@@ -2144,7 +2191,7 @@
         <w:lastRenderedPageBreak/>
         <w:t>Tabla de ilustraciones</w:t>
       </w:r>
-      <w:bookmarkEnd w:id="1"/>
+      <w:bookmarkEnd w:id="2"/>
     </w:p>
     <w:p>
       <w:pPr>
@@ -2182,7 +2229,7 @@
         </w:rPr>
         <w:fldChar w:fldCharType="separate"/>
       </w:r>
-      <w:hyperlink w:anchor="_Toc26961356" w:history="1">
+      <w:hyperlink w:anchor="_Toc27305202" w:history="1">
         <w:r>
           <w:rPr>
             <w:rStyle w:val="Hipervnculo"/>
@@ -2209,7 +2256,7 @@
             <w:noProof/>
             <w:webHidden/>
           </w:rPr>
-          <w:instrText xml:space="preserve"> PAGEREF _Toc26961356 \h </w:instrText>
+          <w:instrText xml:space="preserve"> PAGEREF _Toc27305202 \h </w:instrText>
         </w:r>
         <w:r>
           <w:rPr>
@@ -2255,13 +2302,13 @@
           <w:lang w:eastAsia="zh-TW" w:bidi="he-IL"/>
         </w:rPr>
       </w:pPr>
-      <w:hyperlink w:anchor="_Toc26961357" w:history="1">
+      <w:hyperlink w:anchor="_Toc27305204" w:history="1">
         <w:r>
           <w:rPr>
             <w:rStyle w:val="Hipervnculo"/>
             <w:noProof/>
           </w:rPr>
-          <w:t>Página de un  perfil de Twitter</w:t>
+          <w:t>Página de tendencias de twitter</w:t>
         </w:r>
         <w:r>
           <w:rPr>
@@ -2282,7 +2329,7 @@
             <w:noProof/>
             <w:webHidden/>
           </w:rPr>
-          <w:instrText xml:space="preserve"> PAGEREF _Toc26961357 \h </w:instrText>
+          <w:instrText xml:space="preserve"> PAGEREF _Toc27305204 \h </w:instrText>
         </w:r>
         <w:r>
           <w:rPr>
@@ -2328,85 +2375,11 @@
           <w:lang w:eastAsia="zh-TW" w:bidi="he-IL"/>
         </w:rPr>
       </w:pPr>
-      <w:hyperlink w:anchor="_Toc26961358" w:history="1">
+      <w:hyperlink w:anchor="_Toc27305205" w:history="1">
         <w:r>
           <w:rPr>
             <w:rStyle w:val="Hipervnculo"/>
             <w:noProof/>
-          </w:rPr>
-          <w:t>Página de tendencias de twitter</w:t>
-        </w:r>
-        <w:r>
-          <w:rPr>
-            <w:noProof/>
-            <w:webHidden/>
-          </w:rPr>
-          <w:tab/>
-        </w:r>
-        <w:r>
-          <w:rPr>
-            <w:noProof/>
-            <w:webHidden/>
-          </w:rPr>
-          <w:fldChar w:fldCharType="begin"/>
-        </w:r>
-        <w:r>
-          <w:rPr>
-            <w:noProof/>
-            <w:webHidden/>
-          </w:rPr>
-          <w:instrText xml:space="preserve"> PAGEREF _Toc26961358 \h </w:instrText>
-        </w:r>
-        <w:r>
-          <w:rPr>
-            <w:noProof/>
-            <w:webHidden/>
-          </w:rPr>
-        </w:r>
-        <w:r>
-          <w:rPr>
-            <w:noProof/>
-            <w:webHidden/>
-          </w:rPr>
-          <w:fldChar w:fldCharType="separate"/>
-        </w:r>
-        <w:r>
-          <w:rPr>
-            <w:noProof/>
-            <w:webHidden/>
-          </w:rPr>
-          <w:t>5</w:t>
-        </w:r>
-        <w:r>
-          <w:rPr>
-            <w:noProof/>
-            <w:webHidden/>
-          </w:rPr>
-          <w:fldChar w:fldCharType="end"/>
-        </w:r>
-      </w:hyperlink>
-    </w:p>
-    <w:p>
-      <w:pPr>
-        <w:pStyle w:val="Tabladeilustraciones"/>
-        <w:tabs>
-          <w:tab w:val="right" w:leader="dot" w:pos="8494"/>
-        </w:tabs>
-        <w:rPr>
-          <w:rFonts w:eastAsiaTheme="minorEastAsia" w:cstheme="minorBidi"/>
-          <w:caps w:val="0"/>
-          <w:noProof/>
-          <w:sz w:val="22"/>
-          <w:szCs w:val="22"/>
-          <w:lang w:eastAsia="zh-TW" w:bidi="he-IL"/>
-        </w:rPr>
-      </w:pPr>
-      <w:hyperlink w:anchor="_Toc26961359" w:history="1">
-        <w:r>
-          <w:rPr>
-            <w:rStyle w:val="Hipervnculo"/>
-            <w:noProof/>
-            <w:lang w:val="pt-PT"/>
           </w:rPr>
           <w:t>Página de registro de Twitter</w:t>
         </w:r>
@@ -2429,7 +2402,7 @@
             <w:noProof/>
             <w:webHidden/>
           </w:rPr>
-          <w:instrText xml:space="preserve"> PAGEREF _Toc26961359 \h </w:instrText>
+          <w:instrText xml:space="preserve"> PAGEREF _Toc27305205 \h </w:instrText>
         </w:r>
         <w:r>
           <w:rPr>
@@ -2475,7 +2448,7 @@
           <w:lang w:eastAsia="zh-TW" w:bidi="he-IL"/>
         </w:rPr>
       </w:pPr>
-      <w:hyperlink w:anchor="_Toc26961360" w:history="1">
+      <w:hyperlink w:anchor="_Toc27305206" w:history="1">
         <w:r>
           <w:rPr>
             <w:rStyle w:val="Hipervnculo"/>
@@ -2502,7 +2475,7 @@
             <w:noProof/>
             <w:webHidden/>
           </w:rPr>
-          <w:instrText xml:space="preserve"> PAGEREF _Toc26961360 \h </w:instrText>
+          <w:instrText xml:space="preserve"> PAGEREF _Toc27305206 \h </w:instrText>
         </w:r>
         <w:r>
           <w:rPr>
@@ -2548,7 +2521,7 @@
           <w:lang w:eastAsia="zh-TW" w:bidi="he-IL"/>
         </w:rPr>
       </w:pPr>
-      <w:hyperlink w:anchor="_Toc26961361" w:history="1">
+      <w:hyperlink w:anchor="_Toc27305207" w:history="1">
         <w:r>
           <w:rPr>
             <w:rStyle w:val="Hipervnculo"/>
@@ -2575,7 +2548,7 @@
             <w:noProof/>
             <w:webHidden/>
           </w:rPr>
-          <w:instrText xml:space="preserve"> PAGEREF _Toc26961361 \h </w:instrText>
+          <w:instrText xml:space="preserve"> PAGEREF _Toc27305207 \h </w:instrText>
         </w:r>
         <w:r>
           <w:rPr>
@@ -2621,7 +2594,7 @@
           <w:lang w:eastAsia="zh-TW" w:bidi="he-IL"/>
         </w:rPr>
       </w:pPr>
-      <w:hyperlink w:anchor="_Toc26961362" w:history="1">
+      <w:hyperlink w:anchor="_Toc27305208" w:history="1">
         <w:r>
           <w:rPr>
             <w:rStyle w:val="Hipervnculo"/>
@@ -2648,80 +2621,7 @@
             <w:noProof/>
             <w:webHidden/>
           </w:rPr>
-          <w:instrText xml:space="preserve"> PAGEREF _Toc26961362 \h </w:instrText>
-        </w:r>
-        <w:r>
-          <w:rPr>
-            <w:noProof/>
-            <w:webHidden/>
-          </w:rPr>
-        </w:r>
-        <w:r>
-          <w:rPr>
-            <w:noProof/>
-            <w:webHidden/>
-          </w:rPr>
-          <w:fldChar w:fldCharType="separate"/>
-        </w:r>
-        <w:r>
-          <w:rPr>
-            <w:noProof/>
-            <w:webHidden/>
-          </w:rPr>
-          <w:t>8</w:t>
-        </w:r>
-        <w:r>
-          <w:rPr>
-            <w:noProof/>
-            <w:webHidden/>
-          </w:rPr>
-          <w:fldChar w:fldCharType="end"/>
-        </w:r>
-      </w:hyperlink>
-    </w:p>
-    <w:p>
-      <w:pPr>
-        <w:pStyle w:val="Tabladeilustraciones"/>
-        <w:tabs>
-          <w:tab w:val="right" w:leader="dot" w:pos="8494"/>
-        </w:tabs>
-        <w:rPr>
-          <w:rFonts w:eastAsiaTheme="minorEastAsia" w:cstheme="minorBidi"/>
-          <w:caps w:val="0"/>
-          <w:noProof/>
-          <w:sz w:val="22"/>
-          <w:szCs w:val="22"/>
-          <w:lang w:eastAsia="zh-TW" w:bidi="he-IL"/>
-        </w:rPr>
-      </w:pPr>
-      <w:hyperlink w:anchor="_Toc26961363" w:history="1">
-        <w:r>
-          <w:rPr>
-            <w:rStyle w:val="Hipervnculo"/>
-            <w:noProof/>
-          </w:rPr>
-          <w:t>Apartado de notificaciones de Twitter</w:t>
-        </w:r>
-        <w:r>
-          <w:rPr>
-            <w:noProof/>
-            <w:webHidden/>
-          </w:rPr>
-          <w:tab/>
-        </w:r>
-        <w:r>
-          <w:rPr>
-            <w:noProof/>
-            <w:webHidden/>
-          </w:rPr>
-          <w:fldChar w:fldCharType="begin"/>
-        </w:r>
-        <w:r>
-          <w:rPr>
-            <w:noProof/>
-            <w:webHidden/>
-          </w:rPr>
-          <w:instrText xml:space="preserve"> PAGEREF _Toc26961363 \h </w:instrText>
+          <w:instrText xml:space="preserve"> PAGEREF _Toc27305208 \h </w:instrText>
         </w:r>
         <w:r>
           <w:rPr>
@@ -2767,7 +2667,80 @@
           <w:lang w:eastAsia="zh-TW" w:bidi="he-IL"/>
         </w:rPr>
       </w:pPr>
-      <w:hyperlink w:anchor="_Toc26961364" w:history="1">
+      <w:hyperlink w:anchor="_Toc27305209" w:history="1">
+        <w:r>
+          <w:rPr>
+            <w:rStyle w:val="Hipervnculo"/>
+            <w:noProof/>
+          </w:rPr>
+          <w:t>Apartado de notificaciones de Twitter</w:t>
+        </w:r>
+        <w:r>
+          <w:rPr>
+            <w:noProof/>
+            <w:webHidden/>
+          </w:rPr>
+          <w:tab/>
+        </w:r>
+        <w:r>
+          <w:rPr>
+            <w:noProof/>
+            <w:webHidden/>
+          </w:rPr>
+          <w:fldChar w:fldCharType="begin"/>
+        </w:r>
+        <w:r>
+          <w:rPr>
+            <w:noProof/>
+            <w:webHidden/>
+          </w:rPr>
+          <w:instrText xml:space="preserve"> PAGEREF _Toc27305209 \h </w:instrText>
+        </w:r>
+        <w:r>
+          <w:rPr>
+            <w:noProof/>
+            <w:webHidden/>
+          </w:rPr>
+        </w:r>
+        <w:r>
+          <w:rPr>
+            <w:noProof/>
+            <w:webHidden/>
+          </w:rPr>
+          <w:fldChar w:fldCharType="separate"/>
+        </w:r>
+        <w:r>
+          <w:rPr>
+            <w:noProof/>
+            <w:webHidden/>
+          </w:rPr>
+          <w:t>9</w:t>
+        </w:r>
+        <w:r>
+          <w:rPr>
+            <w:noProof/>
+            <w:webHidden/>
+          </w:rPr>
+          <w:fldChar w:fldCharType="end"/>
+        </w:r>
+      </w:hyperlink>
+    </w:p>
+    <w:p>
+      <w:pPr>
+        <w:pStyle w:val="Tabladeilustraciones"/>
+        <w:tabs>
+          <w:tab w:val="right" w:leader="dot" w:pos="8494"/>
+        </w:tabs>
+        <w:rPr>
+          <w:rFonts w:eastAsiaTheme="minorEastAsia" w:cstheme="minorBidi"/>
+          <w:caps w:val="0"/>
+          <w:noProof/>
+          <w:sz w:val="22"/>
+          <w:szCs w:val="22"/>
+          <w:lang w:eastAsia="zh-TW" w:bidi="he-IL"/>
+        </w:rPr>
+      </w:pPr>
+      <w:hyperlink w:anchor="_Toc27305210" w:history="1">
         <w:r>
           <w:rPr>
             <w:rStyle w:val="Hipervnculo"/>
@@ -2794,7 +2767,7 @@
             <w:noProof/>
             <w:webHidden/>
           </w:rPr>
-          <w:instrText xml:space="preserve"> PAGEREF _Toc26961364 \h </w:instrText>
+          <w:instrText xml:space="preserve"> PAGEREF _Toc27305210 \h </w:instrText>
         </w:r>
         <w:r>
           <w:rPr>
@@ -2841,6 +2814,15 @@
         </w:rPr>
         <w:fldChar w:fldCharType="end"/>
       </w:r>
+    </w:p>
+    <w:p>
+      <w:pPr>
+        <w:rPr>
+          <w:rFonts w:asciiTheme="minorBidi" w:hAnsiTheme="minorBidi"/>
+          <w:sz w:val="24"/>
+          <w:szCs w:val="24"/>
+        </w:rPr>
+      </w:pPr>
     </w:p>
     <w:p>
       <w:pPr>
@@ -2914,81 +2896,24 @@
       <w:pPr>
         <w:pStyle w:val="Descripcin"/>
       </w:pPr>
-      <w:bookmarkStart w:id="2" w:name="_Toc26961356"/>
+      <w:bookmarkStart w:id="3" w:name="_Toc27305202"/>
       <w:r>
         <w:t>Página de inicio de Twitter</w:t>
       </w:r>
-      <w:bookmarkEnd w:id="2"/>
-    </w:p>
-    <w:p>
-      <w:pPr>
-        <w:keepNext/>
-      </w:pPr>
+      <w:bookmarkEnd w:id="3"/>
+    </w:p>
+    <w:p>
+      <w:pPr>
+        <w:pStyle w:val="Descripcin"/>
+      </w:pPr>
+      <w:bookmarkStart w:id="4" w:name="_Toc27305186"/>
+      <w:bookmarkStart w:id="5" w:name="_Toc27305203"/>
       <w:r>
         <w:rPr>
           <w:noProof/>
           <w:lang w:eastAsia="es-ES"/>
         </w:rPr>
         <w:lastRenderedPageBreak/>
-        <w:drawing>
-          <wp:inline distT="0" distB="0" distL="0" distR="0" wp14:anchorId="24EFDCC7" wp14:editId="20F588A0">
-            <wp:extent cx="5848350" cy="3048652"/>
-            <wp:effectExtent l="0" t="0" r="0" b="0"/>
-            <wp:docPr id="6" name="Imagen 6"/>
-            <wp:cNvGraphicFramePr>
-              <a:graphicFrameLocks xmlns:a="http://schemas.openxmlformats.org/drawingml/2006/main" noChangeAspect="1"/>
-            </wp:cNvGraphicFramePr>
-            <a:graphic xmlns:a="http://schemas.openxmlformats.org/drawingml/2006/main">
-              <a:graphicData uri="http://schemas.openxmlformats.org/drawingml/2006/picture">
-                <pic:pic xmlns:pic="http://schemas.openxmlformats.org/drawingml/2006/picture">
-                  <pic:nvPicPr>
-                    <pic:cNvPr id="1" name=""/>
-                    <pic:cNvPicPr/>
-                  </pic:nvPicPr>
-                  <pic:blipFill>
-                    <a:blip r:embed="rId8"/>
-                    <a:stretch>
-                      <a:fillRect/>
-                    </a:stretch>
-                  </pic:blipFill>
-                  <pic:spPr>
-                    <a:xfrm>
-                      <a:off x="0" y="0"/>
-                      <a:ext cx="5858022" cy="3053694"/>
-                    </a:xfrm>
-                    <a:prstGeom prst="rect">
-                      <a:avLst/>
-                    </a:prstGeom>
-                  </pic:spPr>
-                </pic:pic>
-              </a:graphicData>
-            </a:graphic>
-          </wp:inline>
-        </w:drawing>
-      </w:r>
-    </w:p>
-    <w:p>
-      <w:pPr>
-        <w:pStyle w:val="Descripcin"/>
-      </w:pPr>
-      <w:bookmarkStart w:id="3" w:name="_Toc26961357"/>
-      <w:r>
-        <w:t xml:space="preserve">Página de un </w:t>
-      </w:r>
-      <w:r>
-        <w:t xml:space="preserve"> perfil de</w:t>
-      </w:r>
-      <w:r>
-        <w:t xml:space="preserve"> Twitter</w:t>
-      </w:r>
-      <w:bookmarkEnd w:id="3"/>
-    </w:p>
-    <w:p>
-      <w:r>
-        <w:rPr>
-          <w:noProof/>
-          <w:lang w:eastAsia="es-ES"/>
-        </w:rPr>
         <w:drawing>
           <wp:inline distT="0" distB="0" distL="0" distR="0" wp14:anchorId="06871CCC" wp14:editId="08687A35">
             <wp:extent cx="5638800" cy="3398317"/>
@@ -3007,7 +2932,7 @@
                     </pic:cNvPicPr>
                   </pic:nvPicPr>
                   <pic:blipFill>
-                    <a:blip r:embed="rId9">
+                    <a:blip r:embed="rId8">
                       <a:extLst>
                         <a:ext uri="{28A0092B-C50C-407E-A947-70E740481C1C}">
                           <a14:useLocalDpi xmlns:a14="http://schemas.microsoft.com/office/drawing/2010/main" val="0"/>
@@ -3038,16 +2963,23 @@
           </wp:inline>
         </w:drawing>
       </w:r>
+      <w:bookmarkEnd w:id="4"/>
+      <w:bookmarkEnd w:id="5"/>
     </w:p>
     <w:p>
       <w:pPr>
         <w:pStyle w:val="Descripcin"/>
       </w:pPr>
-      <w:bookmarkStart w:id="4" w:name="_Toc26961358"/>
-      <w:r>
-        <w:t>Página de tendencias de twitter</w:t>
-      </w:r>
-      <w:bookmarkEnd w:id="4"/>
+      <w:bookmarkStart w:id="6" w:name="_Toc27305204"/>
+      <w:r>
+        <w:t xml:space="preserve">Página de tendencias de </w:t>
+      </w:r>
+      <w:proofErr w:type="spellStart"/>
+      <w:r>
+        <w:t>twitter</w:t>
+      </w:r>
+      <w:bookmarkEnd w:id="6"/>
+      <w:proofErr w:type="spellEnd"/>
     </w:p>
     <w:p/>
     <w:p/>
@@ -3055,6 +2987,18 @@
     <w:p/>
     <w:p/>
     <w:p/>
+    <w:p/>
+    <w:p/>
+    <w:p/>
+    <w:p/>
+    <w:p/>
+    <w:p/>
+    <w:p/>
+    <w:p/>
+    <w:p/>
+    <w:p/>
+    <w:p/>
+    <w:p/>
     <w:p>
       <w:pPr>
         <w:pStyle w:val="Ttulo1"/>
@@ -3064,7 +3008,7 @@
           <w:szCs w:val="56"/>
         </w:rPr>
       </w:pPr>
-      <w:bookmarkStart w:id="5" w:name="_Toc26961367"/>
+      <w:bookmarkStart w:id="7" w:name="_Toc27305260"/>
       <w:r>
         <w:rPr>
           <w:rFonts w:ascii="Arial" w:hAnsi="Arial" w:cs="Arial"/>
@@ -3074,7 +3018,7 @@
         <w:lastRenderedPageBreak/>
         <w:t>Requisitos</w:t>
       </w:r>
-      <w:bookmarkEnd w:id="5"/>
+      <w:bookmarkEnd w:id="7"/>
     </w:p>
     <w:p>
       <w:pPr>
@@ -3247,7 +3191,7 @@
           <w:szCs w:val="56"/>
         </w:rPr>
       </w:pPr>
-      <w:bookmarkStart w:id="6" w:name="_Toc26961368"/>
+      <w:bookmarkStart w:id="8" w:name="_Toc27305261"/>
       <w:r>
         <w:rPr>
           <w:rFonts w:ascii="Arial" w:hAnsi="Arial" w:cs="Arial"/>
@@ -3257,7 +3201,7 @@
         <w:lastRenderedPageBreak/>
         <w:t>Páginas de contenidos</w:t>
       </w:r>
-      <w:bookmarkEnd w:id="6"/>
+      <w:bookmarkEnd w:id="8"/>
     </w:p>
     <w:p>
       <w:pPr>
@@ -3298,6 +3242,126 @@
             <wp:extent cx="5400040" cy="3751580"/>
             <wp:effectExtent l="0" t="0" r="0" b="1270"/>
             <wp:docPr id="2" name="Imagen 2"/>
+            <wp:cNvGraphicFramePr>
+              <a:graphicFrameLocks xmlns:a="http://schemas.openxmlformats.org/drawingml/2006/main" noChangeAspect="1"/>
+            </wp:cNvGraphicFramePr>
+            <a:graphic xmlns:a="http://schemas.openxmlformats.org/drawingml/2006/main">
+              <a:graphicData uri="http://schemas.openxmlformats.org/drawingml/2006/picture">
+                <pic:pic xmlns:pic="http://schemas.openxmlformats.org/drawingml/2006/picture">
+                  <pic:nvPicPr>
+                    <pic:cNvPr id="1" name=""/>
+                    <pic:cNvPicPr/>
+                  </pic:nvPicPr>
+                  <pic:blipFill>
+                    <a:blip r:embed="rId9"/>
+                    <a:stretch>
+                      <a:fillRect/>
+                    </a:stretch>
+                  </pic:blipFill>
+                  <pic:spPr>
+                    <a:xfrm>
+                      <a:off x="0" y="0"/>
+                      <a:ext cx="5400040" cy="3751580"/>
+                    </a:xfrm>
+                    <a:prstGeom prst="rect">
+                      <a:avLst/>
+                    </a:prstGeom>
+                  </pic:spPr>
+                </pic:pic>
+              </a:graphicData>
+            </a:graphic>
+          </wp:inline>
+        </w:drawing>
+      </w:r>
+    </w:p>
+    <w:p>
+      <w:pPr>
+        <w:pStyle w:val="Descripcin"/>
+        <w:rPr>
+          <w:rFonts w:ascii="Arial" w:hAnsi="Arial" w:cs="Arial"/>
+          <w:sz w:val="24"/>
+          <w:szCs w:val="24"/>
+        </w:rPr>
+      </w:pPr>
+      <w:bookmarkStart w:id="9" w:name="_Toc27305205"/>
+      <w:r>
+        <w:t>Página de registro de Twitter</w:t>
+      </w:r>
+      <w:bookmarkEnd w:id="9"/>
+    </w:p>
+    <w:p>
+      <w:pPr>
+        <w:rPr>
+          <w:rFonts w:ascii="Arial" w:hAnsi="Arial" w:cs="Arial"/>
+          <w:sz w:val="24"/>
+          <w:szCs w:val="24"/>
+        </w:rPr>
+      </w:pPr>
+      <w:r>
+        <w:rPr>
+          <w:rFonts w:ascii="Arial" w:hAnsi="Arial" w:cs="Arial"/>
+          <w:sz w:val="24"/>
+          <w:szCs w:val="24"/>
+        </w:rPr>
+        <w:lastRenderedPageBreak/>
+        <w:t xml:space="preserve"> </w:t>
+      </w:r>
+      <w:r>
+        <w:rPr>
+          <w:rFonts w:ascii="Arial" w:hAnsi="Arial" w:cs="Arial"/>
+          <w:sz w:val="24"/>
+          <w:szCs w:val="24"/>
+        </w:rPr>
+        <w:t>Una vez te has creado la cuenta</w:t>
+      </w:r>
+      <w:r>
+        <w:rPr>
+          <w:rFonts w:ascii="Arial" w:hAnsi="Arial" w:cs="Arial"/>
+          <w:sz w:val="24"/>
+          <w:szCs w:val="24"/>
+        </w:rPr>
+        <w:fldChar w:fldCharType="begin"/>
+      </w:r>
+      <w:r>
+        <w:instrText xml:space="preserve"> XE "</w:instrText>
+      </w:r>
+      <w:r>
+        <w:rPr>
+          <w:rFonts w:ascii="Arial" w:hAnsi="Arial" w:cs="Arial"/>
+          <w:sz w:val="24"/>
+          <w:szCs w:val="24"/>
+        </w:rPr>
+        <w:instrText>cuenta</w:instrText>
+      </w:r>
+      <w:r>
+        <w:instrText xml:space="preserve">" </w:instrText>
+      </w:r>
+      <w:r>
+        <w:rPr>
+          <w:rFonts w:ascii="Arial" w:hAnsi="Arial" w:cs="Arial"/>
+          <w:sz w:val="24"/>
+          <w:szCs w:val="24"/>
+        </w:rPr>
+        <w:fldChar w:fldCharType="end"/>
+      </w:r>
+      <w:r>
+        <w:rPr>
+          <w:rFonts w:ascii="Arial" w:hAnsi="Arial" w:cs="Arial"/>
+          <w:sz w:val="24"/>
+          <w:szCs w:val="24"/>
+        </w:rPr>
+        <w:t>, en el perfil debes añadir una biografía atractiva para darle motivos a la gente para que te siga.</w:t>
+      </w:r>
+      <w:r>
+        <w:rPr>
+          <w:noProof/>
+          <w:lang w:eastAsia="es-ES"/>
+        </w:rPr>
+        <w:drawing>
+          <wp:inline distT="0" distB="0" distL="0" distR="0" wp14:anchorId="3ADEAAD9" wp14:editId="0B4D2399">
+            <wp:extent cx="5400040" cy="4160520"/>
+            <wp:effectExtent l="0" t="0" r="0" b="0"/>
+            <wp:docPr id="4" name="Imagen 4"/>
             <wp:cNvGraphicFramePr>
               <a:graphicFrameLocks xmlns:a="http://schemas.openxmlformats.org/drawingml/2006/main" noChangeAspect="1"/>
             </wp:cNvGraphicFramePr>
@@ -3317,7 +3381,7 @@
                   <pic:spPr>
                     <a:xfrm>
                       <a:off x="0" y="0"/>
-                      <a:ext cx="5400040" cy="3751580"/>
+                      <a:ext cx="5400040" cy="4160520"/>
                     </a:xfrm>
                     <a:prstGeom prst="rect">
                       <a:avLst/>
@@ -3337,92 +3401,45 @@
           <w:rFonts w:ascii="Arial" w:hAnsi="Arial" w:cs="Arial"/>
           <w:sz w:val="24"/>
           <w:szCs w:val="24"/>
-          <w:lang w:val="pt-PT"/>
-        </w:rPr>
-      </w:pPr>
-      <w:bookmarkStart w:id="7" w:name="_Toc26961359"/>
-      <w:r>
-        <w:rPr>
-          <w:lang w:val="pt-PT"/>
-        </w:rPr>
-        <w:t>P</w:t>
-      </w:r>
-      <w:r>
-        <w:rPr>
-          <w:lang w:val="pt-PT"/>
-        </w:rPr>
-        <w:t>á</w:t>
-      </w:r>
-      <w:r>
-        <w:rPr>
-          <w:lang w:val="pt-PT"/>
-        </w:rPr>
-        <w:t>gina de registro de Twitter</w:t>
-      </w:r>
-      <w:bookmarkEnd w:id="7"/>
-    </w:p>
-    <w:p>
-      <w:pPr>
-        <w:rPr>
-          <w:rFonts w:ascii="Arial" w:hAnsi="Arial" w:cs="Arial"/>
-          <w:sz w:val="24"/>
-          <w:szCs w:val="24"/>
-        </w:rPr>
-      </w:pPr>
-      <w:r>
-        <w:rPr>
-          <w:rFonts w:ascii="Arial" w:hAnsi="Arial" w:cs="Arial"/>
-          <w:sz w:val="24"/>
-          <w:szCs w:val="24"/>
-          <w:lang w:val="pt-PT"/>
-        </w:rPr>
-        <w:t xml:space="preserve"> </w:t>
-      </w:r>
-      <w:r>
-        <w:rPr>
-          <w:rFonts w:ascii="Arial" w:hAnsi="Arial" w:cs="Arial"/>
-          <w:sz w:val="24"/>
-          <w:szCs w:val="24"/>
-        </w:rPr>
-        <w:t>Una vez te has creado la cuenta</w:t>
-      </w:r>
-      <w:r>
-        <w:rPr>
-          <w:rFonts w:ascii="Arial" w:hAnsi="Arial" w:cs="Arial"/>
-          <w:sz w:val="24"/>
-          <w:szCs w:val="24"/>
-        </w:rPr>
-        <w:fldChar w:fldCharType="begin"/>
-      </w:r>
-      <w:r>
-        <w:instrText xml:space="preserve"> XE "</w:instrText>
-      </w:r>
-      <w:r>
-        <w:rPr>
-          <w:rFonts w:ascii="Arial" w:hAnsi="Arial" w:cs="Arial"/>
-          <w:sz w:val="24"/>
-          <w:szCs w:val="24"/>
-        </w:rPr>
-        <w:instrText>cuenta</w:instrText>
-      </w:r>
-      <w:r>
-        <w:instrText xml:space="preserve">" </w:instrText>
-      </w:r>
-      <w:r>
-        <w:rPr>
-          <w:rFonts w:ascii="Arial" w:hAnsi="Arial" w:cs="Arial"/>
-          <w:sz w:val="24"/>
-          <w:szCs w:val="24"/>
-        </w:rPr>
-        <w:fldChar w:fldCharType="end"/>
-      </w:r>
-      <w:r>
-        <w:rPr>
-          <w:rFonts w:ascii="Arial" w:hAnsi="Arial" w:cs="Arial"/>
-          <w:sz w:val="24"/>
-          <w:szCs w:val="24"/>
-        </w:rPr>
-        <w:t>, en el perfil debes añadir una biografía atractiva para darle motivos a la gente para que te siga.</w:t>
+        </w:rPr>
+      </w:pPr>
+      <w:bookmarkStart w:id="10" w:name="_Toc27305206"/>
+      <w:r>
+        <w:t>Página de perfil de Twitter</w:t>
+      </w:r>
+      <w:bookmarkEnd w:id="10"/>
+    </w:p>
+    <w:p>
+      <w:pPr>
+        <w:rPr>
+          <w:rFonts w:ascii="Arial" w:hAnsi="Arial" w:cs="Arial"/>
+          <w:sz w:val="24"/>
+          <w:szCs w:val="24"/>
+        </w:rPr>
+      </w:pPr>
+      <w:r>
+        <w:rPr>
+          <w:rFonts w:ascii="Arial" w:hAnsi="Arial" w:cs="Arial"/>
+          <w:sz w:val="24"/>
+          <w:szCs w:val="24"/>
+        </w:rPr>
+        <w:t xml:space="preserve"> Una vez ya tienes eso, para publicar tu primer tweet debes ir o bien al apartado que pone “¿Qué está pasando?” (</w:t>
+      </w:r>
+      <w:r>
+        <w:rPr>
+          <w:rFonts w:ascii="Arial" w:hAnsi="Arial" w:cs="Arial"/>
+          <w:sz w:val="24"/>
+          <w:szCs w:val="24"/>
+        </w:rPr>
+        <w:t>Si</w:t>
+      </w:r>
+      <w:r>
+        <w:rPr>
+          <w:rFonts w:ascii="Arial" w:hAnsi="Arial" w:cs="Arial"/>
+          <w:sz w:val="24"/>
+          <w:szCs w:val="24"/>
+        </w:rPr>
+        <w:t xml:space="preserve"> estas en el ordenador) o bien al icono de un “+” y una pluma (si estas desde un móvil) y una vez ahí escribes lo que quieras le das al botón de twittear y de esa manera se publicara.</w:t>
       </w:r>
     </w:p>
     <w:p>
@@ -3432,14 +3449,12 @@
       <w:r>
         <w:rPr>
           <w:noProof/>
-          <w:lang w:eastAsia="es-ES"/>
-        </w:rPr>
-        <w:lastRenderedPageBreak/>
+        </w:rPr>
         <w:drawing>
-          <wp:inline distT="0" distB="0" distL="0" distR="0" wp14:anchorId="3ADEAAD9" wp14:editId="0B4D2399">
-            <wp:extent cx="5400040" cy="4160520"/>
+          <wp:inline distT="0" distB="0" distL="0" distR="0" wp14:anchorId="295B531D" wp14:editId="2F9051A8">
+            <wp:extent cx="5400040" cy="1683385"/>
             <wp:effectExtent l="0" t="0" r="0" b="0"/>
-            <wp:docPr id="4" name="Imagen 4"/>
+            <wp:docPr id="5" name="Imagen 5"/>
             <wp:cNvGraphicFramePr>
               <a:graphicFrameLocks xmlns:a="http://schemas.openxmlformats.org/drawingml/2006/main" noChangeAspect="1"/>
             </wp:cNvGraphicFramePr>
@@ -3459,7 +3474,7 @@
                   <pic:spPr>
                     <a:xfrm>
                       <a:off x="0" y="0"/>
-                      <a:ext cx="5400040" cy="4160520"/>
+                      <a:ext cx="5400040" cy="1683385"/>
                     </a:xfrm>
                     <a:prstGeom prst="rect">
                       <a:avLst/>
@@ -3481,43 +3496,83 @@
           <w:szCs w:val="24"/>
         </w:rPr>
       </w:pPr>
-      <w:bookmarkStart w:id="8" w:name="_Toc26961360"/>
-      <w:r>
-        <w:t>Página de perfil de Twitter</w:t>
-      </w:r>
-      <w:bookmarkEnd w:id="8"/>
-    </w:p>
-    <w:p>
-      <w:pPr>
-        <w:rPr>
-          <w:rFonts w:ascii="Arial" w:hAnsi="Arial" w:cs="Arial"/>
-          <w:sz w:val="24"/>
-          <w:szCs w:val="24"/>
-        </w:rPr>
-      </w:pPr>
-      <w:r>
-        <w:rPr>
-          <w:rFonts w:ascii="Arial" w:hAnsi="Arial" w:cs="Arial"/>
-          <w:sz w:val="24"/>
-          <w:szCs w:val="24"/>
-        </w:rPr>
-        <w:t xml:space="preserve"> Una vez ya tienes eso, para publicar tu primer tweet debes ir o bien al apartado que pone “¿Qué está pasando?” (</w:t>
-      </w:r>
-      <w:r>
-        <w:rPr>
-          <w:rFonts w:ascii="Arial" w:hAnsi="Arial" w:cs="Arial"/>
-          <w:sz w:val="24"/>
-          <w:szCs w:val="24"/>
-        </w:rPr>
-        <w:t>Si</w:t>
-      </w:r>
-      <w:r>
-        <w:rPr>
-          <w:rFonts w:ascii="Arial" w:hAnsi="Arial" w:cs="Arial"/>
-          <w:sz w:val="24"/>
-          <w:szCs w:val="24"/>
-        </w:rPr>
-        <w:t xml:space="preserve"> estas en el ordenador) o bien al icono de un “+” y una pluma (si estas desde un móvil) y una vez ahí escribes lo que quieras le das al botón de twittear y de esa manera se publicara.</w:t>
+      <w:bookmarkStart w:id="11" w:name="_Toc27305207"/>
+      <w:r>
+        <w:t>Apartado de publicación de tweets</w:t>
+      </w:r>
+      <w:bookmarkEnd w:id="11"/>
+    </w:p>
+    <w:p>
+      <w:pPr>
+        <w:rPr>
+          <w:rFonts w:ascii="Arial" w:hAnsi="Arial" w:cs="Arial"/>
+          <w:sz w:val="24"/>
+          <w:szCs w:val="24"/>
+        </w:rPr>
+      </w:pPr>
+      <w:r>
+        <w:rPr>
+          <w:rFonts w:ascii="Arial" w:hAnsi="Arial" w:cs="Arial"/>
+          <w:sz w:val="24"/>
+          <w:szCs w:val="24"/>
+        </w:rPr>
+        <w:t xml:space="preserve">Otras funciones que tiene Twitter es la </w:t>
+      </w:r>
+      <w:proofErr w:type="spellStart"/>
+      <w:r>
+        <w:rPr>
+          <w:rFonts w:ascii="Arial" w:hAnsi="Arial" w:cs="Arial"/>
+          <w:sz w:val="24"/>
+          <w:szCs w:val="24"/>
+        </w:rPr>
+        <w:t>retwittear</w:t>
+      </w:r>
+      <w:proofErr w:type="spellEnd"/>
+      <w:r>
+        <w:rPr>
+          <w:rFonts w:ascii="Arial" w:hAnsi="Arial" w:cs="Arial"/>
+          <w:sz w:val="24"/>
+          <w:szCs w:val="24"/>
+        </w:rPr>
+        <w:t xml:space="preserve"> y darle a me gusta</w:t>
+      </w:r>
+      <w:r>
+        <w:rPr>
+          <w:rFonts w:ascii="Arial" w:hAnsi="Arial" w:cs="Arial"/>
+          <w:sz w:val="24"/>
+          <w:szCs w:val="24"/>
+        </w:rPr>
+        <w:fldChar w:fldCharType="begin"/>
+      </w:r>
+      <w:r>
+        <w:instrText xml:space="preserve"> XE "</w:instrText>
+      </w:r>
+      <w:r>
+        <w:rPr>
+          <w:rFonts w:ascii="Arial" w:hAnsi="Arial" w:cs="Arial"/>
+          <w:sz w:val="24"/>
+          <w:szCs w:val="24"/>
+        </w:rPr>
+        <w:instrText>me gusta</w:instrText>
+      </w:r>
+      <w:r>
+        <w:instrText xml:space="preserve">" </w:instrText>
+      </w:r>
+      <w:r>
+        <w:rPr>
+          <w:rFonts w:ascii="Arial" w:hAnsi="Arial" w:cs="Arial"/>
+          <w:sz w:val="24"/>
+          <w:szCs w:val="24"/>
+        </w:rPr>
+        <w:fldChar w:fldCharType="end"/>
+      </w:r>
+      <w:r>
+        <w:rPr>
+          <w:rFonts w:ascii="Arial" w:hAnsi="Arial" w:cs="Arial"/>
+          <w:sz w:val="24"/>
+          <w:szCs w:val="24"/>
+        </w:rPr>
+        <w:t>, que sirve para indicar que un tweet te parece interesante o que te gusta.</w:t>
       </w:r>
     </w:p>
     <w:p>
@@ -3528,11 +3583,12 @@
         <w:rPr>
           <w:noProof/>
         </w:rPr>
+        <w:lastRenderedPageBreak/>
         <w:drawing>
-          <wp:inline distT="0" distB="0" distL="0" distR="0" wp14:anchorId="295B531D" wp14:editId="2F9051A8">
-            <wp:extent cx="5400040" cy="1683385"/>
+          <wp:inline distT="0" distB="0" distL="0" distR="0" wp14:anchorId="4E9976DE" wp14:editId="7071FE82">
+            <wp:extent cx="5400040" cy="403860"/>
             <wp:effectExtent l="0" t="0" r="0" b="0"/>
-            <wp:docPr id="5" name="Imagen 5"/>
+            <wp:docPr id="8" name="Imagen 8"/>
             <wp:cNvGraphicFramePr>
               <a:graphicFrameLocks xmlns:a="http://schemas.openxmlformats.org/drawingml/2006/main" noChangeAspect="1"/>
             </wp:cNvGraphicFramePr>
@@ -3552,7 +3608,7 @@
                   <pic:spPr>
                     <a:xfrm>
                       <a:off x="0" y="0"/>
-                      <a:ext cx="5400040" cy="1683385"/>
+                      <a:ext cx="5400040" cy="403860"/>
                     </a:xfrm>
                     <a:prstGeom prst="rect">
                       <a:avLst/>
@@ -3574,45 +3630,35 @@
           <w:szCs w:val="24"/>
         </w:rPr>
       </w:pPr>
-      <w:bookmarkStart w:id="9" w:name="_Toc26961361"/>
-      <w:r>
-        <w:t>Apartado de publicación de tweets</w:t>
-      </w:r>
-      <w:bookmarkEnd w:id="9"/>
-    </w:p>
-    <w:p>
-      <w:pPr>
-        <w:rPr>
-          <w:rFonts w:ascii="Arial" w:hAnsi="Arial" w:cs="Arial"/>
-          <w:sz w:val="24"/>
-          <w:szCs w:val="24"/>
-        </w:rPr>
-      </w:pPr>
-      <w:r>
-        <w:rPr>
-          <w:rFonts w:ascii="Arial" w:hAnsi="Arial" w:cs="Arial"/>
-          <w:sz w:val="24"/>
-          <w:szCs w:val="24"/>
-        </w:rPr>
-        <w:t xml:space="preserve">Otras funciones que tiene Twitter es la </w:t>
+      <w:bookmarkStart w:id="12" w:name="_Toc27305208"/>
+      <w:r>
+        <w:t xml:space="preserve">Apartado de me gusta y </w:t>
       </w:r>
       <w:proofErr w:type="spellStart"/>
       <w:r>
-        <w:rPr>
-          <w:rFonts w:ascii="Arial" w:hAnsi="Arial" w:cs="Arial"/>
-          <w:sz w:val="24"/>
-          <w:szCs w:val="24"/>
-        </w:rPr>
-        <w:t>retwittear</w:t>
+        <w:t>retweets</w:t>
       </w:r>
       <w:proofErr w:type="spellEnd"/>
       <w:r>
-        <w:rPr>
-          <w:rFonts w:ascii="Arial" w:hAnsi="Arial" w:cs="Arial"/>
-          <w:sz w:val="24"/>
-          <w:szCs w:val="24"/>
-        </w:rPr>
-        <w:t xml:space="preserve"> y darle a me gusta</w:t>
+        <w:t xml:space="preserve"> de Twitter</w:t>
+      </w:r>
+      <w:bookmarkEnd w:id="12"/>
+    </w:p>
+    <w:p>
+      <w:pPr>
+        <w:rPr>
+          <w:rFonts w:ascii="Arial" w:hAnsi="Arial" w:cs="Arial"/>
+          <w:sz w:val="24"/>
+          <w:szCs w:val="24"/>
+        </w:rPr>
+      </w:pPr>
+      <w:r>
+        <w:rPr>
+          <w:rFonts w:ascii="Arial" w:hAnsi="Arial" w:cs="Arial"/>
+          <w:sz w:val="24"/>
+          <w:szCs w:val="24"/>
+        </w:rPr>
+        <w:t xml:space="preserve"> También tiene el apartado de notificaciones que se muestran las interacciones que tienen los usuarios</w:t>
       </w:r>
       <w:r>
         <w:rPr>
@@ -3631,7 +3677,7 @@
           <w:sz w:val="24"/>
           <w:szCs w:val="24"/>
         </w:rPr>
-        <w:instrText>me gusta</w:instrText>
+        <w:instrText>usuarios</w:instrText>
       </w:r>
       <w:r>
         <w:instrText xml:space="preserve">" </w:instrText>
@@ -3650,7 +3696,63 @@
           <w:sz w:val="24"/>
           <w:szCs w:val="24"/>
         </w:rPr>
-        <w:t>, que sirve para indicar que un tweet te parece interesante o que te gusta.</w:t>
+        <w:t xml:space="preserve"> de Twitter con tu perfil como por ejemplo los </w:t>
+      </w:r>
+      <w:proofErr w:type="spellStart"/>
+      <w:r>
+        <w:rPr>
+          <w:rFonts w:ascii="Arial" w:hAnsi="Arial" w:cs="Arial"/>
+          <w:sz w:val="24"/>
+          <w:szCs w:val="24"/>
+        </w:rPr>
+        <w:t>retweets</w:t>
+      </w:r>
+      <w:proofErr w:type="spellEnd"/>
+      <w:r>
+        <w:rPr>
+          <w:rFonts w:ascii="Arial" w:hAnsi="Arial" w:cs="Arial"/>
+          <w:sz w:val="24"/>
+          <w:szCs w:val="24"/>
+        </w:rPr>
+        <w:t xml:space="preserve"> y me gusta o los seguidores</w:t>
+      </w:r>
+      <w:r>
+        <w:rPr>
+          <w:rFonts w:ascii="Arial" w:hAnsi="Arial" w:cs="Arial"/>
+          <w:sz w:val="24"/>
+          <w:szCs w:val="24"/>
+        </w:rPr>
+        <w:fldChar w:fldCharType="begin"/>
+      </w:r>
+      <w:r>
+        <w:instrText xml:space="preserve"> XE "</w:instrText>
+      </w:r>
+      <w:r>
+        <w:rPr>
+          <w:rFonts w:ascii="Arial" w:hAnsi="Arial" w:cs="Arial"/>
+          <w:sz w:val="24"/>
+          <w:szCs w:val="24"/>
+        </w:rPr>
+        <w:instrText>seguidores</w:instrText>
+      </w:r>
+      <w:r>
+        <w:instrText xml:space="preserve">" </w:instrText>
+      </w:r>
+      <w:r>
+        <w:rPr>
+          <w:rFonts w:ascii="Arial" w:hAnsi="Arial" w:cs="Arial"/>
+          <w:sz w:val="24"/>
+          <w:szCs w:val="24"/>
+        </w:rPr>
+        <w:fldChar w:fldCharType="end"/>
+      </w:r>
+      <w:r>
+        <w:rPr>
+          <w:rFonts w:ascii="Arial" w:hAnsi="Arial" w:cs="Arial"/>
+          <w:sz w:val="24"/>
+          <w:szCs w:val="24"/>
+        </w:rPr>
+        <w:t>.</w:t>
       </w:r>
     </w:p>
     <w:p>
@@ -3662,10 +3764,10 @@
           <w:noProof/>
         </w:rPr>
         <w:drawing>
-          <wp:inline distT="0" distB="0" distL="0" distR="0" wp14:anchorId="4E9976DE" wp14:editId="7071FE82">
-            <wp:extent cx="5400040" cy="403860"/>
+          <wp:inline distT="0" distB="0" distL="0" distR="0" wp14:anchorId="603DB597" wp14:editId="3A6C3F24">
+            <wp:extent cx="5400040" cy="4328795"/>
             <wp:effectExtent l="0" t="0" r="0" b="0"/>
-            <wp:docPr id="8" name="Imagen 8"/>
+            <wp:docPr id="9" name="Imagen 9"/>
             <wp:cNvGraphicFramePr>
               <a:graphicFrameLocks xmlns:a="http://schemas.openxmlformats.org/drawingml/2006/main" noChangeAspect="1"/>
             </wp:cNvGraphicFramePr>
@@ -3685,7 +3787,7 @@
                   <pic:spPr>
                     <a:xfrm>
                       <a:off x="0" y="0"/>
-                      <a:ext cx="5400040" cy="403860"/>
+                      <a:ext cx="5400040" cy="4328795"/>
                     </a:xfrm>
                     <a:prstGeom prst="rect">
                       <a:avLst/>
@@ -3707,145 +3809,67 @@
           <w:szCs w:val="24"/>
         </w:rPr>
       </w:pPr>
-      <w:bookmarkStart w:id="10" w:name="_Toc26961362"/>
-      <w:r>
-        <w:t xml:space="preserve">Apartado de me gusta y </w:t>
-      </w:r>
-      <w:proofErr w:type="spellStart"/>
-      <w:r>
-        <w:t>retweets</w:t>
-      </w:r>
-      <w:proofErr w:type="spellEnd"/>
-      <w:r>
-        <w:t xml:space="preserve"> de Twitter</w:t>
-      </w:r>
-      <w:bookmarkEnd w:id="10"/>
-    </w:p>
-    <w:p>
-      <w:pPr>
-        <w:rPr>
-          <w:rFonts w:ascii="Arial" w:hAnsi="Arial" w:cs="Arial"/>
-          <w:sz w:val="24"/>
-          <w:szCs w:val="24"/>
-        </w:rPr>
-      </w:pPr>
-      <w:r>
-        <w:rPr>
-          <w:rFonts w:ascii="Arial" w:hAnsi="Arial" w:cs="Arial"/>
-          <w:sz w:val="24"/>
-          <w:szCs w:val="24"/>
+      <w:bookmarkStart w:id="13" w:name="_Toc27305209"/>
+      <w:r>
+        <w:t>Apartado de notificaciones de Twitter</w:t>
+      </w:r>
+      <w:bookmarkEnd w:id="13"/>
+    </w:p>
+    <w:p>
+      <w:pPr>
+        <w:rPr>
+          <w:rFonts w:ascii="Arial" w:hAnsi="Arial" w:cs="Arial"/>
+          <w:sz w:val="24"/>
+          <w:szCs w:val="24"/>
+        </w:rPr>
+      </w:pPr>
+      <w:r>
+        <w:rPr>
+          <w:rFonts w:ascii="Arial" w:hAnsi="Arial" w:cs="Arial"/>
+          <w:sz w:val="24"/>
+          <w:szCs w:val="24"/>
+        </w:rPr>
+        <w:t xml:space="preserve"> Otro apartado que tiene es el de </w:t>
+      </w:r>
+      <w:r>
+        <w:rPr>
+          <w:rFonts w:ascii="Arial" w:hAnsi="Arial" w:cs="Arial"/>
+          <w:sz w:val="24"/>
+          <w:szCs w:val="24"/>
+        </w:rPr>
+        <w:t>Mensajes Directos, para poder hablar con otros usuarios de Twitter. Finalmente dispone de un apartado en el cual permite buscar usuarios, hashtags</w:t>
+      </w:r>
+      <w:r>
+        <w:rPr>
+          <w:rFonts w:ascii="Arial" w:hAnsi="Arial" w:cs="Arial"/>
+          <w:sz w:val="24"/>
+          <w:szCs w:val="24"/>
+        </w:rPr>
+        <w:t>, palabras clave</w:t>
+      </w:r>
+      <w:r>
+        <w:rPr>
+          <w:rFonts w:ascii="Arial" w:hAnsi="Arial" w:cs="Arial"/>
+          <w:sz w:val="24"/>
+          <w:szCs w:val="24"/>
+        </w:rPr>
+        <w:t>….</w:t>
+      </w:r>
+    </w:p>
+    <w:p>
+      <w:pPr>
+        <w:keepNext/>
+      </w:pPr>
+      <w:r>
+        <w:rPr>
+          <w:noProof/>
         </w:rPr>
         <w:lastRenderedPageBreak/>
-        <w:t xml:space="preserve"> También tiene el apartado de notificaciones que se muestran las interacciones que tienen los usuarios</w:t>
-      </w:r>
-      <w:r>
-        <w:rPr>
-          <w:rFonts w:ascii="Arial" w:hAnsi="Arial" w:cs="Arial"/>
-          <w:sz w:val="24"/>
-          <w:szCs w:val="24"/>
-        </w:rPr>
-        <w:fldChar w:fldCharType="begin"/>
-      </w:r>
-      <w:r>
-        <w:instrText xml:space="preserve"> XE "</w:instrText>
-      </w:r>
-      <w:r>
-        <w:rPr>
-          <w:rFonts w:ascii="Arial" w:hAnsi="Arial" w:cs="Arial"/>
-          <w:sz w:val="24"/>
-          <w:szCs w:val="24"/>
-        </w:rPr>
-        <w:instrText>usuarios</w:instrText>
-      </w:r>
-      <w:r>
-        <w:instrText xml:space="preserve">" </w:instrText>
-      </w:r>
-      <w:r>
-        <w:rPr>
-          <w:rFonts w:ascii="Arial" w:hAnsi="Arial" w:cs="Arial"/>
-          <w:sz w:val="24"/>
-          <w:szCs w:val="24"/>
-        </w:rPr>
-        <w:fldChar w:fldCharType="end"/>
-      </w:r>
-      <w:r>
-        <w:rPr>
-          <w:rFonts w:ascii="Arial" w:hAnsi="Arial" w:cs="Arial"/>
-          <w:sz w:val="24"/>
-          <w:szCs w:val="24"/>
-        </w:rPr>
-        <w:t xml:space="preserve"> de Twitter con tu perfil como por ejemplo los </w:t>
-      </w:r>
-      <w:proofErr w:type="spellStart"/>
-      <w:r>
-        <w:rPr>
-          <w:rFonts w:ascii="Arial" w:hAnsi="Arial" w:cs="Arial"/>
-          <w:sz w:val="24"/>
-          <w:szCs w:val="24"/>
-        </w:rPr>
-        <w:t>retweets</w:t>
-      </w:r>
-      <w:proofErr w:type="spellEnd"/>
-      <w:r>
-        <w:rPr>
-          <w:rFonts w:ascii="Arial" w:hAnsi="Arial" w:cs="Arial"/>
-          <w:sz w:val="24"/>
-          <w:szCs w:val="24"/>
-        </w:rPr>
-        <w:t xml:space="preserve"> y me gusta o los seguidores</w:t>
-      </w:r>
-      <w:r>
-        <w:rPr>
-          <w:rFonts w:ascii="Arial" w:hAnsi="Arial" w:cs="Arial"/>
-          <w:sz w:val="24"/>
-          <w:szCs w:val="24"/>
-        </w:rPr>
-        <w:fldChar w:fldCharType="begin"/>
-      </w:r>
-      <w:r>
-        <w:instrText xml:space="preserve"> XE "</w:instrText>
-      </w:r>
-      <w:r>
-        <w:rPr>
-          <w:rFonts w:ascii="Arial" w:hAnsi="Arial" w:cs="Arial"/>
-          <w:sz w:val="24"/>
-          <w:szCs w:val="24"/>
-        </w:rPr>
-        <w:instrText>seguidores</w:instrText>
-      </w:r>
-      <w:r>
-        <w:instrText xml:space="preserve">" </w:instrText>
-      </w:r>
-      <w:r>
-        <w:rPr>
-          <w:rFonts w:ascii="Arial" w:hAnsi="Arial" w:cs="Arial"/>
-          <w:sz w:val="24"/>
-          <w:szCs w:val="24"/>
-        </w:rPr>
-        <w:fldChar w:fldCharType="end"/>
-      </w:r>
-      <w:r>
-        <w:rPr>
-          <w:rFonts w:ascii="Arial" w:hAnsi="Arial" w:cs="Arial"/>
-          <w:sz w:val="24"/>
-          <w:szCs w:val="24"/>
-        </w:rPr>
-        <w:t>.</w:t>
-      </w:r>
-    </w:p>
-    <w:p>
-      <w:pPr>
-        <w:keepNext/>
-      </w:pPr>
-      <w:r>
-        <w:rPr>
-          <w:noProof/>
-        </w:rPr>
         <w:drawing>
-          <wp:inline distT="0" distB="0" distL="0" distR="0" wp14:anchorId="603DB597" wp14:editId="3A6C3F24">
-            <wp:extent cx="5400040" cy="4328795"/>
-            <wp:effectExtent l="0" t="0" r="0" b="0"/>
-            <wp:docPr id="9" name="Imagen 9"/>
+          <wp:inline distT="0" distB="0" distL="0" distR="0" wp14:anchorId="65BF2763" wp14:editId="7156DC99">
+            <wp:extent cx="2978166" cy="4796443"/>
+            <wp:effectExtent l="0" t="0" r="0" b="4445"/>
+            <wp:docPr id="10" name="Imagen 10"/>
             <wp:cNvGraphicFramePr>
               <a:graphicFrameLocks xmlns:a="http://schemas.openxmlformats.org/drawingml/2006/main" noChangeAspect="1"/>
             </wp:cNvGraphicFramePr>
@@ -3865,108 +3889,6 @@
                   <pic:spPr>
                     <a:xfrm>
                       <a:off x="0" y="0"/>
-                      <a:ext cx="5400040" cy="4328795"/>
-                    </a:xfrm>
-                    <a:prstGeom prst="rect">
-                      <a:avLst/>
-                    </a:prstGeom>
-                  </pic:spPr>
-                </pic:pic>
-              </a:graphicData>
-            </a:graphic>
-          </wp:inline>
-        </w:drawing>
-      </w:r>
-    </w:p>
-    <w:p>
-      <w:pPr>
-        <w:pStyle w:val="Descripcin"/>
-        <w:rPr>
-          <w:rFonts w:ascii="Arial" w:hAnsi="Arial" w:cs="Arial"/>
-          <w:sz w:val="24"/>
-          <w:szCs w:val="24"/>
-        </w:rPr>
-      </w:pPr>
-      <w:bookmarkStart w:id="11" w:name="_Toc26961363"/>
-      <w:r>
-        <w:t>Apartado de notificaciones de Twitter</w:t>
-      </w:r>
-      <w:bookmarkEnd w:id="11"/>
-    </w:p>
-    <w:p>
-      <w:pPr>
-        <w:rPr>
-          <w:rFonts w:ascii="Arial" w:hAnsi="Arial" w:cs="Arial"/>
-          <w:sz w:val="24"/>
-          <w:szCs w:val="24"/>
-        </w:rPr>
-      </w:pPr>
-      <w:r>
-        <w:rPr>
-          <w:rFonts w:ascii="Arial" w:hAnsi="Arial" w:cs="Arial"/>
-          <w:sz w:val="24"/>
-          <w:szCs w:val="24"/>
-        </w:rPr>
-        <w:t xml:space="preserve"> Otro apartado que tiene es el de </w:t>
-      </w:r>
-      <w:r>
-        <w:rPr>
-          <w:rFonts w:ascii="Arial" w:hAnsi="Arial" w:cs="Arial"/>
-          <w:sz w:val="24"/>
-          <w:szCs w:val="24"/>
-        </w:rPr>
-        <w:t>Mensajes Directos, para poder hablar con otros usuarios de Twitter. Finalmente dispone de un apartado en el cual permite buscar usuarios, hashtags</w:t>
-      </w:r>
-      <w:r>
-        <w:rPr>
-          <w:rFonts w:ascii="Arial" w:hAnsi="Arial" w:cs="Arial"/>
-          <w:sz w:val="24"/>
-          <w:szCs w:val="24"/>
-        </w:rPr>
-        <w:t>, palabras clave</w:t>
-      </w:r>
-      <w:r>
-        <w:rPr>
-          <w:rFonts w:ascii="Arial" w:hAnsi="Arial" w:cs="Arial"/>
-          <w:sz w:val="24"/>
-          <w:szCs w:val="24"/>
-        </w:rPr>
-        <w:t>….</w:t>
-      </w:r>
-    </w:p>
-    <w:p>
-      <w:pPr>
-        <w:keepNext/>
-      </w:pPr>
-      <w:r>
-        <w:rPr>
-          <w:noProof/>
-        </w:rPr>
-        <w:lastRenderedPageBreak/>
-        <w:drawing>
-          <wp:inline distT="0" distB="0" distL="0" distR="0" wp14:anchorId="65BF2763" wp14:editId="7156DC99">
-            <wp:extent cx="2978166" cy="4796443"/>
-            <wp:effectExtent l="0" t="0" r="0" b="4445"/>
-            <wp:docPr id="10" name="Imagen 10"/>
-            <wp:cNvGraphicFramePr>
-              <a:graphicFrameLocks xmlns:a="http://schemas.openxmlformats.org/drawingml/2006/main" noChangeAspect="1"/>
-            </wp:cNvGraphicFramePr>
-            <a:graphic xmlns:a="http://schemas.openxmlformats.org/drawingml/2006/main">
-              <a:graphicData uri="http://schemas.openxmlformats.org/drawingml/2006/picture">
-                <pic:pic xmlns:pic="http://schemas.openxmlformats.org/drawingml/2006/picture">
-                  <pic:nvPicPr>
-                    <pic:cNvPr id="1" name=""/>
-                    <pic:cNvPicPr/>
-                  </pic:nvPicPr>
-                  <pic:blipFill>
-                    <a:blip r:embed="rId15"/>
-                    <a:stretch>
-                      <a:fillRect/>
-                    </a:stretch>
-                  </pic:blipFill>
-                  <pic:spPr>
-                    <a:xfrm>
-                      <a:off x="0" y="0"/>
                       <a:ext cx="3004810" cy="4839355"/>
                     </a:xfrm>
                     <a:prstGeom prst="rect">
@@ -3989,11 +3911,11 @@
           <w:szCs w:val="24"/>
         </w:rPr>
       </w:pPr>
-      <w:bookmarkStart w:id="12" w:name="_Toc26961364"/>
+      <w:bookmarkStart w:id="14" w:name="_Toc27305210"/>
       <w:r>
         <w:t>Apartado de búsqueda de Twitter</w:t>
       </w:r>
-      <w:bookmarkEnd w:id="12"/>
+      <w:bookmarkEnd w:id="14"/>
     </w:p>
     <w:p>
       <w:pPr>
@@ -4112,7 +4034,7 @@
           <w:szCs w:val="56"/>
         </w:rPr>
       </w:pPr>
-      <w:bookmarkStart w:id="13" w:name="_Toc26961369"/>
+      <w:bookmarkStart w:id="15" w:name="_Toc27305262"/>
       <w:r>
         <w:rPr>
           <w:rFonts w:ascii="Arial" w:hAnsi="Arial" w:cs="Arial"/>
@@ -4122,7 +4044,7 @@
         <w:lastRenderedPageBreak/>
         <w:t>Sección de FAQ</w:t>
       </w:r>
-      <w:bookmarkEnd w:id="13"/>
+      <w:bookmarkEnd w:id="15"/>
     </w:p>
     <w:p>
       <w:r>
@@ -4630,7 +4552,7 @@
           <w:szCs w:val="56"/>
         </w:rPr>
       </w:pPr>
-      <w:bookmarkStart w:id="14" w:name="_Toc26961370"/>
+      <w:bookmarkStart w:id="16" w:name="_Toc27305263"/>
       <w:r>
         <w:rPr>
           <w:rFonts w:ascii="Arial" w:hAnsi="Arial" w:cs="Arial"/>
@@ -4640,7 +4562,7 @@
         <w:lastRenderedPageBreak/>
         <w:t>Fuentes de información relacionadas</w:t>
       </w:r>
-      <w:bookmarkEnd w:id="14"/>
+      <w:bookmarkEnd w:id="16"/>
     </w:p>
     <w:p>
       <w:pPr>
@@ -4664,7 +4586,7 @@
           <w:szCs w:val="24"/>
         </w:rPr>
       </w:pPr>
-      <w:hyperlink r:id="rId16" w:history="1">
+      <w:hyperlink r:id="rId15" w:history="1">
         <w:r>
           <w:rPr>
             <w:rStyle w:val="Hipervnculo"/>
@@ -4689,7 +4611,7 @@
           <w:szCs w:val="24"/>
         </w:rPr>
       </w:pPr>
-      <w:hyperlink r:id="rId17" w:history="1">
+      <w:hyperlink r:id="rId16" w:history="1">
         <w:r>
           <w:rPr>
             <w:rStyle w:val="Hipervnculo"/>
@@ -4717,7 +4639,7 @@
           <w:u w:val="none"/>
         </w:rPr>
       </w:pPr>
-      <w:hyperlink r:id="rId18" w:history="1">
+      <w:hyperlink r:id="rId17" w:history="1">
         <w:r>
           <w:rPr>
             <w:rStyle w:val="Hipervnculo"/>
@@ -4742,7 +4664,7 @@
           <w:szCs w:val="24"/>
         </w:rPr>
       </w:pPr>
-      <w:hyperlink r:id="rId19" w:history="1">
+      <w:hyperlink r:id="rId18" w:history="1">
         <w:r>
           <w:rPr>
             <w:rStyle w:val="Hipervnculo"/>
@@ -4767,7 +4689,7 @@
           <w:szCs w:val="24"/>
         </w:rPr>
       </w:pPr>
-      <w:hyperlink r:id="rId20" w:history="1">
+      <w:hyperlink r:id="rId19" w:history="1">
         <w:r>
           <w:rPr>
             <w:rStyle w:val="Hipervnculo"/>
@@ -4924,7 +4846,7 @@
           <w:szCs w:val="56"/>
         </w:rPr>
       </w:pPr>
-      <w:bookmarkStart w:id="15" w:name="_Toc26961371"/>
+      <w:bookmarkStart w:id="17" w:name="_Toc27305264"/>
       <w:r>
         <w:rPr>
           <w:rFonts w:ascii="Arial" w:hAnsi="Arial" w:cs="Arial"/>
@@ -4934,7 +4856,7 @@
         <w:lastRenderedPageBreak/>
         <w:t>Glosario</w:t>
       </w:r>
-      <w:bookmarkEnd w:id="15"/>
+      <w:bookmarkEnd w:id="17"/>
     </w:p>
     <w:p>
       <w:pPr>
@@ -5822,7 +5744,7 @@
           <w:szCs w:val="56"/>
         </w:rPr>
       </w:pPr>
-      <w:bookmarkStart w:id="16" w:name="_Toc26961372"/>
+      <w:bookmarkStart w:id="18" w:name="_Toc27305265"/>
       <w:r>
         <w:rPr>
           <w:rFonts w:ascii="Arial" w:hAnsi="Arial" w:cs="Arial"/>
@@ -5832,7 +5754,7 @@
         <w:lastRenderedPageBreak/>
         <w:t>Índice</w:t>
       </w:r>
-      <w:bookmarkEnd w:id="16"/>
+      <w:bookmarkEnd w:id="18"/>
       <w:r>
         <w:rPr>
           <w:rFonts w:ascii="Arial" w:hAnsi="Arial" w:cs="Arial"/>
@@ -5892,8 +5814,6 @@
         </w:rPr>
         <w:fldChar w:fldCharType="separate"/>
       </w:r>
-      <w:bookmarkStart w:id="17" w:name="_GoBack"/>
-      <w:bookmarkEnd w:id="17"/>
     </w:p>
     <w:p>
       <w:pPr>
@@ -5937,7 +5857,7 @@
         <w:rPr>
           <w:noProof/>
         </w:rPr>
-        <w:t>, 7</w:t>
+        <w:t>, 8</w:t>
       </w:r>
     </w:p>
     <w:p>
@@ -6788,6 +6708,7 @@
     <w:lsdException w:name="HTML Sample" w:semiHidden="1" w:unhideWhenUsed="1"/>
     <w:lsdException w:name="HTML Typewriter" w:semiHidden="1" w:unhideWhenUsed="1"/>
     <w:lsdException w:name="HTML Variable" w:semiHidden="1" w:unhideWhenUsed="1"/>
+    <w:lsdException w:name="Normal Table" w:semiHidden="1" w:unhideWhenUsed="1"/>
     <w:lsdException w:name="annotation subject" w:semiHidden="1" w:unhideWhenUsed="1"/>
     <w:lsdException w:name="No List" w:semiHidden="1" w:unhideWhenUsed="1"/>
     <w:lsdException w:name="Outline List 1" w:semiHidden="1" w:unhideWhenUsed="1"/>
@@ -6831,8 +6752,10 @@
     <w:lsdException w:name="Table Elegant" w:semiHidden="1" w:unhideWhenUsed="1"/>
     <w:lsdException w:name="Table Professional" w:semiHidden="1" w:unhideWhenUsed="1"/>
     <w:lsdException w:name="Table Subtle 1" w:semiHidden="1" w:unhideWhenUsed="1"/>
+    <w:lsdException w:name="Table Subtle 2" w:semiHidden="1" w:unhideWhenUsed="1"/>
     <w:lsdException w:name="Table Web 1" w:semiHidden="1" w:unhideWhenUsed="1"/>
     <w:lsdException w:name="Table Web 2" w:semiHidden="1" w:unhideWhenUsed="1"/>
+    <w:lsdException w:name="Table Web 3" w:semiHidden="1" w:unhideWhenUsed="1"/>
     <w:lsdException w:name="Balloon Text" w:semiHidden="1" w:unhideWhenUsed="1"/>
     <w:lsdException w:name="Table Grid" w:uiPriority="39"/>
     <w:lsdException w:name="Table Theme" w:semiHidden="1" w:unhideWhenUsed="1"/>
@@ -7863,7 +7786,7 @@
 </file>
 
 <file path=customXml/itemProps1.xml><?xml version="1.0" encoding="utf-8"?>
-<ds:datastoreItem xmlns:ds="http://schemas.openxmlformats.org/officeDocument/2006/customXml" ds:itemID="{17A91573-4662-4CF0-AB6A-4FCCE8AF07D8}">
+<ds:datastoreItem xmlns:ds="http://schemas.openxmlformats.org/officeDocument/2006/customXml" ds:itemID="{9123E0DC-7959-416A-9871-FD4386B7F5D9}">
   <ds:schemaRefs>
     <ds:schemaRef ds:uri="http://schemas.openxmlformats.org/officeDocument/2006/bibliography"/>
   </ds:schemaRefs>

</xml_diff>